<commit_message>
Alison updated protocols on github
</commit_message>
<xml_diff>
--- a/NAMING_CONVENTIONS_mclab_document_versioning.docx
+++ b/NAMING_CONVENTIONS_mclab_document_versioning.docx
@@ -15,32 +15,14 @@
           <w:sz w:val="36"/>
           <w:szCs w:val="36"/>
         </w:rPr>
-        <w:t xml:space="preserve">Mclab Document </w:t>
-      </w:r>
-      <w:r>
-        <w:rPr>
-          <w:rFonts w:ascii="Arial" w:hAnsi="Arial"/>
-          <w:color w:val="00000A"/>
-          <w:sz w:val="36"/>
-          <w:szCs w:val="36"/>
-        </w:rPr>
-        <w:t xml:space="preserve">/Script </w:t>
-      </w:r>
-      <w:r>
-        <w:rPr>
-          <w:rFonts w:ascii="Arial" w:hAnsi="Arial"/>
-          <w:color w:val="00000A"/>
-          <w:sz w:val="36"/>
-          <w:szCs w:val="36"/>
-        </w:rPr>
-        <w:t>Versioning - Naming Conventions</w:t>
+        <w:t>Mclab Document /Script Versioning - Naming Conventions</w:t>
       </w:r>
     </w:p>
     <w:p>
       <w:pPr>
         <w:pStyle w:val="Subtitle"/>
         <w:widowControl/>
-        <w:overflowPunct w:val="true"/>
+        <w:overflowPunct w:val="false"/>
         <w:spacing w:before="200" w:after="40"/>
         <w:ind w:left="360" w:hanging="0"/>
         <w:rPr>
@@ -114,22 +96,29 @@
       <w:r>
         <w:rPr>
           <w:rFonts w:ascii="Arial" w:hAnsi="Arial"/>
+        </w:rPr>
+        <w:t xml:space="preserve">an </w:t>
+      </w:r>
+      <w:r>
+        <w:rPr>
+          <w:rFonts w:ascii="Arial" w:hAnsi="Arial"/>
           <w:b/>
-        </w:rPr>
-        <w:t xml:space="preserve">2 digit #  </w:t>
-      </w:r>
-      <w:r>
-        <w:rPr>
-          <w:rFonts w:ascii="Arial" w:hAnsi="Arial"/>
-        </w:rPr>
-        <w:t>followed by</w:t>
+          <w:bCs/>
+        </w:rPr>
+        <w:t>underbar</w:t>
+      </w:r>
+      <w:r>
+        <w:rPr>
+          <w:rFonts w:ascii="Arial" w:hAnsi="Arial"/>
+        </w:rPr>
+        <w:t xml:space="preserve"> followed by </w:t>
       </w:r>
       <w:r>
         <w:rPr>
           <w:rFonts w:ascii="Arial" w:hAnsi="Arial"/>
           <w:b/>
         </w:rPr>
-        <w:t xml:space="preserve"> underbar  </w:t>
+        <w:t xml:space="preserve">2 digit # </w:t>
       </w:r>
       <w:r>
         <w:rPr>
@@ -187,6 +176,7 @@
           <w:numId w:val="0"/>
         </w:numPr>
         <w:spacing w:before="0" w:after="160"/>
+        <w:ind w:left="720" w:firstLine="360"/>
         <w:contextualSpacing/>
         <w:rPr>
           <w:rFonts w:ascii="Arial" w:hAnsi="Arial"/>
@@ -194,8 +184,7 @@
       </w:pPr>
       <w:r>
         <w:rPr>
-          <w:b w:val="false"/>
-          <w:bCs w:val="false"/>
+          <w:rFonts w:ascii="Arial" w:hAnsi="Arial"/>
         </w:rPr>
       </w:r>
     </w:p>
@@ -304,6 +293,7 @@
           <w:numId w:val="0"/>
         </w:numPr>
         <w:spacing w:before="0" w:after="160"/>
+        <w:ind w:left="720" w:firstLine="360"/>
         <w:contextualSpacing/>
         <w:rPr>
           <w:b w:val="false"/>
@@ -376,6 +366,7 @@
           <w:numId w:val="0"/>
         </w:numPr>
         <w:spacing w:before="0" w:after="160"/>
+        <w:ind w:left="720" w:firstLine="360"/>
         <w:contextualSpacing/>
         <w:rPr>
           <w:b w:val="false"/>
@@ -421,15 +412,7 @@
           <w:b w:val="false"/>
           <w:bCs w:val="false"/>
         </w:rPr>
-        <w:t xml:space="preserve">Do NOT use the word 'final' when naming documents </w:t>
-      </w:r>
-      <w:r>
-        <w:rPr>
-          <w:rFonts w:ascii="Arial" w:hAnsi="Arial"/>
-          <w:b w:val="false"/>
-          <w:bCs w:val="false"/>
-        </w:rPr>
-        <w:t>or scripts!!</w:t>
+        <w:t>Do NOT use the word 'final' when naming documents or scripts!!</w:t>
       </w:r>
     </w:p>
     <w:p>
@@ -441,27 +424,47 @@
         </w:numPr>
         <w:spacing w:before="0" w:after="160"/>
         <w:contextualSpacing/>
-        <w:rPr>
-          <w:b w:val="false"/>
-          <w:b w:val="false"/>
-          <w:bCs w:val="false"/>
-        </w:rPr>
-      </w:pPr>
-      <w:r>
-        <w:rPr>
-          <w:rFonts w:ascii="Arial" w:hAnsi="Arial"/>
-          <w:b w:val="false"/>
-          <w:bCs w:val="false"/>
-        </w:rPr>
-        <w:t xml:space="preserve">Do NOT use a pipe ( | ) when naming documents </w:t>
-      </w:r>
-      <w:r>
-        <w:rPr>
-          <w:rFonts w:ascii="Arial" w:hAnsi="Arial"/>
-          <w:b w:val="false"/>
-          <w:bCs w:val="false"/>
-        </w:rPr>
-        <w:t>or scripts</w:t>
+        <w:rPr/>
+      </w:pPr>
+      <w:r>
+        <w:rPr>
+          <w:rFonts w:ascii="Arial" w:hAnsi="Arial"/>
+          <w:b w:val="false"/>
+          <w:bCs w:val="false"/>
+        </w:rPr>
+        <w:t>Do NOT use a pipe ( | ) when naming documents or scripts</w:t>
+      </w:r>
+    </w:p>
+    <w:p>
+      <w:pPr>
+        <w:pStyle w:val="ListParagraph"/>
+        <w:spacing w:before="0" w:after="160"/>
+        <w:contextualSpacing/>
+        <w:rPr>
+          <w:rFonts w:ascii="Arial" w:hAnsi="Arial"/>
+          <w:b w:val="false"/>
+          <w:b w:val="false"/>
+          <w:bCs w:val="false"/>
+        </w:rPr>
+      </w:pPr>
+      <w:r>
+        <w:rPr/>
+      </w:r>
+    </w:p>
+    <w:p>
+      <w:pPr>
+        <w:pStyle w:val="ListParagraph"/>
+        <w:spacing w:before="0" w:after="160"/>
+        <w:contextualSpacing/>
+        <w:rPr>
+          <w:rFonts w:ascii="Arial" w:hAnsi="Arial"/>
+          <w:b w:val="false"/>
+          <w:b w:val="false"/>
+          <w:bCs w:val="false"/>
+        </w:rPr>
+      </w:pPr>
+      <w:r>
+        <w:rPr/>
       </w:r>
     </w:p>
     <w:sectPr>
@@ -489,7 +492,7 @@
         <w:ind w:left="360" w:hanging="360"/>
       </w:pPr>
       <w:rPr>
-        <w:b/>
+        <w:b w:val="false"/>
       </w:rPr>
     </w:lvl>
     <w:lvl w:ilvl="1">
@@ -1156,6 +1159,14 @@
       <w:b/>
     </w:rPr>
   </w:style>
+  <w:style w:type="character" w:styleId="ListLabel10">
+    <w:name w:val="ListLabel 10"/>
+    <w:qFormat/>
+    <w:rPr>
+      <w:rFonts w:ascii="Arial" w:hAnsi="Arial"/>
+      <w:b w:val="false"/>
+    </w:rPr>
+  </w:style>
   <w:style w:type="paragraph" w:styleId="Heading" w:customStyle="1">
     <w:name w:val="Heading"/>
     <w:basedOn w:val="Normal"/>

</xml_diff>